<commit_message>
- update report document
</commit_message>
<xml_diff>
--- a/CAB403 Minesweeper.docx
+++ b/CAB403 Minesweeper.docx
@@ -18,6 +18,530 @@
         <w:t>Statement of Completeness</w:t>
       </w:r>
     </w:p>
+    <w:tbl>
+      <w:tblPr>
+        <w:tblStyle w:val="TableGrid"/>
+        <w:tblW w:w="0" w:type="auto"/>
+        <w:tblLook w:val="04A0" w:firstRow="1" w:lastRow="0" w:firstColumn="1" w:lastColumn="0" w:noHBand="0" w:noVBand="1"/>
+      </w:tblPr>
+      <w:tblGrid>
+        <w:gridCol w:w="4505"/>
+        <w:gridCol w:w="4505"/>
+      </w:tblGrid>
+      <w:tr>
+        <w:tc>
+          <w:tcPr>
+            <w:tcW w:w="4505" w:type="dxa"/>
+          </w:tcPr>
+          <w:p>
+            <w:r>
+              <w:t>Tasks</w:t>
+            </w:r>
+          </w:p>
+        </w:tc>
+        <w:tc>
+          <w:tcPr>
+            <w:tcW w:w="4505" w:type="dxa"/>
+          </w:tcPr>
+          <w:p>
+            <w:r>
+              <w:t>Comment</w:t>
+            </w:r>
+          </w:p>
+        </w:tc>
+      </w:tr>
+      <w:tr>
+        <w:tc>
+          <w:tcPr>
+            <w:tcW w:w="4505" w:type="dxa"/>
+          </w:tcPr>
+          <w:p>
+            <w:r>
+              <w:t>Place 10 mines randomly</w:t>
+            </w:r>
+          </w:p>
+        </w:tc>
+        <w:tc>
+          <w:tcPr>
+            <w:tcW w:w="4505" w:type="dxa"/>
+          </w:tcPr>
+          <w:p>
+            <w:r>
+              <w:t>Done</w:t>
+            </w:r>
+          </w:p>
+        </w:tc>
+      </w:tr>
+      <w:tr>
+        <w:tc>
+          <w:tcPr>
+            <w:tcW w:w="4505" w:type="dxa"/>
+          </w:tcPr>
+          <w:p>
+            <w:r>
+              <w:t>Player unaware of initial game state</w:t>
+            </w:r>
+          </w:p>
+        </w:tc>
+        <w:tc>
+          <w:tcPr>
+            <w:tcW w:w="4505" w:type="dxa"/>
+          </w:tcPr>
+          <w:p>
+            <w:r>
+              <w:t>Done</w:t>
+            </w:r>
+          </w:p>
+        </w:tc>
+      </w:tr>
+      <w:tr>
+        <w:tc>
+          <w:tcPr>
+            <w:tcW w:w="4505" w:type="dxa"/>
+          </w:tcPr>
+          <w:p>
+            <w:r>
+              <w:t>Player able to reveal a tile</w:t>
+            </w:r>
+          </w:p>
+        </w:tc>
+        <w:tc>
+          <w:tcPr>
+            <w:tcW w:w="4505" w:type="dxa"/>
+          </w:tcPr>
+          <w:p>
+            <w:r>
+              <w:t>Done</w:t>
+            </w:r>
+          </w:p>
+        </w:tc>
+      </w:tr>
+      <w:tr>
+        <w:tc>
+          <w:tcPr>
+            <w:tcW w:w="4505" w:type="dxa"/>
+          </w:tcPr>
+          <w:p>
+            <w:r>
+              <w:t>Player able to place a flag on a tile</w:t>
+            </w:r>
+          </w:p>
+        </w:tc>
+        <w:tc>
+          <w:tcPr>
+            <w:tcW w:w="4505" w:type="dxa"/>
+          </w:tcPr>
+          <w:p>
+            <w:r>
+              <w:t>Done</w:t>
+            </w:r>
+          </w:p>
+        </w:tc>
+      </w:tr>
+      <w:tr>
+        <w:tc>
+          <w:tcPr>
+            <w:tcW w:w="4505" w:type="dxa"/>
+          </w:tcPr>
+          <w:p>
+            <w:r>
+              <w:t>Reveal tile, no mine, return number of adjacent mines</w:t>
+            </w:r>
+          </w:p>
+        </w:tc>
+        <w:tc>
+          <w:tcPr>
+            <w:tcW w:w="4505" w:type="dxa"/>
+          </w:tcPr>
+          <w:p>
+            <w:r>
+              <w:t>Done</w:t>
+            </w:r>
+          </w:p>
+        </w:tc>
+      </w:tr>
+      <w:tr>
+        <w:tc>
+          <w:tcPr>
+            <w:tcW w:w="4505" w:type="dxa"/>
+          </w:tcPr>
+          <w:p>
+            <w:r>
+              <w:t>Reveal tile, no mine, return recursive number of adjacent mines</w:t>
+            </w:r>
+          </w:p>
+        </w:tc>
+        <w:tc>
+          <w:tcPr>
+            <w:tcW w:w="4505" w:type="dxa"/>
+          </w:tcPr>
+          <w:p>
+            <w:r>
+              <w:t>Done</w:t>
+            </w:r>
+          </w:p>
+        </w:tc>
+      </w:tr>
+      <w:tr>
+        <w:tc>
+          <w:tcPr>
+            <w:tcW w:w="4505" w:type="dxa"/>
+          </w:tcPr>
+          <w:p>
+            <w:r>
+              <w:t>Reveal tile, mine, end game</w:t>
+            </w:r>
+          </w:p>
+        </w:tc>
+        <w:tc>
+          <w:tcPr>
+            <w:tcW w:w="4505" w:type="dxa"/>
+          </w:tcPr>
+          <w:p>
+            <w:r>
+              <w:t>Done</w:t>
+            </w:r>
+          </w:p>
+        </w:tc>
+      </w:tr>
+      <w:tr>
+        <w:tc>
+          <w:tcPr>
+            <w:tcW w:w="4505" w:type="dxa"/>
+          </w:tcPr>
+          <w:p>
+            <w:r>
+              <w:t>Place all flags, win condition</w:t>
+            </w:r>
+          </w:p>
+        </w:tc>
+        <w:tc>
+          <w:tcPr>
+            <w:tcW w:w="4505" w:type="dxa"/>
+          </w:tcPr>
+          <w:p>
+            <w:r>
+              <w:t>Done</w:t>
+            </w:r>
+          </w:p>
+        </w:tc>
+      </w:tr>
+      <w:tr>
+        <w:tc>
+          <w:tcPr>
+            <w:tcW w:w="4505" w:type="dxa"/>
+          </w:tcPr>
+          <w:p>
+            <w:r>
+              <w:t>Server/Client system</w:t>
+            </w:r>
+          </w:p>
+        </w:tc>
+        <w:tc>
+          <w:tcPr>
+            <w:tcW w:w="4505" w:type="dxa"/>
+          </w:tcPr>
+          <w:p>
+            <w:r>
+              <w:t>Done</w:t>
+            </w:r>
+          </w:p>
+        </w:tc>
+      </w:tr>
+      <w:tr>
+        <w:tc>
+          <w:tcPr>
+            <w:tcW w:w="4505" w:type="dxa"/>
+          </w:tcPr>
+          <w:p>
+            <w:r>
+              <w:t>Server determines game state</w:t>
+            </w:r>
+          </w:p>
+        </w:tc>
+        <w:tc>
+          <w:tcPr>
+            <w:tcW w:w="4505" w:type="dxa"/>
+          </w:tcPr>
+          <w:p>
+            <w:r>
+              <w:t>Done</w:t>
+            </w:r>
+          </w:p>
+        </w:tc>
+      </w:tr>
+      <w:tr>
+        <w:tc>
+          <w:tcPr>
+            <w:tcW w:w="4505" w:type="dxa"/>
+          </w:tcPr>
+          <w:p>
+            <w:r>
+              <w:t>Clang using BSD sockets</w:t>
+            </w:r>
+          </w:p>
+        </w:tc>
+        <w:tc>
+          <w:tcPr>
+            <w:tcW w:w="4505" w:type="dxa"/>
+          </w:tcPr>
+          <w:p>
+            <w:r>
+              <w:t>Done</w:t>
+            </w:r>
+          </w:p>
+        </w:tc>
+      </w:tr>
+      <w:tr>
+        <w:tc>
+          <w:tcPr>
+            <w:tcW w:w="4505" w:type="dxa"/>
+          </w:tcPr>
+          <w:p>
+            <w:r>
+              <w:t>Authentication handling</w:t>
+            </w:r>
+          </w:p>
+        </w:tc>
+        <w:tc>
+          <w:tcPr>
+            <w:tcW w:w="4505" w:type="dxa"/>
+          </w:tcPr>
+          <w:p>
+            <w:r>
+              <w:t>Done</w:t>
+            </w:r>
+          </w:p>
+        </w:tc>
+      </w:tr>
+      <w:tr>
+        <w:tc>
+          <w:tcPr>
+            <w:tcW w:w="4505" w:type="dxa"/>
+          </w:tcPr>
+          <w:p>
+            <w:r>
+              <w:t>Fixed random seed</w:t>
+            </w:r>
+          </w:p>
+        </w:tc>
+        <w:tc>
+          <w:tcPr>
+            <w:tcW w:w="4505" w:type="dxa"/>
+          </w:tcPr>
+          <w:p>
+            <w:r>
+              <w:t>Done</w:t>
+            </w:r>
+          </w:p>
+        </w:tc>
+      </w:tr>
+      <w:tr>
+        <w:tc>
+          <w:tcPr>
+            <w:tcW w:w="4505" w:type="dxa"/>
+          </w:tcPr>
+          <w:p>
+            <w:r>
+              <w:t>Proper handling of SIGINT</w:t>
+            </w:r>
+          </w:p>
+        </w:tc>
+        <w:tc>
+          <w:tcPr>
+            <w:tcW w:w="4505" w:type="dxa"/>
+          </w:tcPr>
+          <w:p>
+            <w:r>
+              <w:t>TO DO</w:t>
+            </w:r>
+          </w:p>
+        </w:tc>
+      </w:tr>
+      <w:tr>
+        <w:tc>
+          <w:tcPr>
+            <w:tcW w:w="4505" w:type="dxa"/>
+          </w:tcPr>
+          <w:p>
+            <w:r>
+              <w:t>Track time taken</w:t>
+            </w:r>
+          </w:p>
+        </w:tc>
+        <w:tc>
+          <w:tcPr>
+            <w:tcW w:w="4505" w:type="dxa"/>
+          </w:tcPr>
+          <w:p>
+            <w:r>
+              <w:t>Done</w:t>
+            </w:r>
+          </w:p>
+        </w:tc>
+      </w:tr>
+      <w:tr>
+        <w:tc>
+          <w:tcPr>
+            <w:tcW w:w="4505" w:type="dxa"/>
+          </w:tcPr>
+          <w:p>
+            <w:r>
+              <w:t>Leaderboard</w:t>
+            </w:r>
+          </w:p>
+        </w:tc>
+        <w:tc>
+          <w:tcPr>
+            <w:tcW w:w="4505" w:type="dxa"/>
+          </w:tcPr>
+          <w:p>
+            <w:r>
+              <w:t>Done</w:t>
+            </w:r>
+          </w:p>
+        </w:tc>
+      </w:tr>
+      <w:tr>
+        <w:tc>
+          <w:tcPr>
+            <w:tcW w:w="4505" w:type="dxa"/>
+          </w:tcPr>
+          <w:p>
+            <w:r>
+              <w:t>Leaderboard in descending order</w:t>
+            </w:r>
+          </w:p>
+        </w:tc>
+        <w:tc>
+          <w:tcPr>
+            <w:tcW w:w="4505" w:type="dxa"/>
+          </w:tcPr>
+          <w:p>
+            <w:r>
+              <w:t>Done</w:t>
+            </w:r>
+          </w:p>
+        </w:tc>
+      </w:tr>
+      <w:tr>
+        <w:tc>
+          <w:tcPr>
+            <w:tcW w:w="4505" w:type="dxa"/>
+          </w:tcPr>
+          <w:p>
+            <w:r>
+              <w:t>Leaderboard in descending order, then by number of games won</w:t>
+            </w:r>
+          </w:p>
+        </w:tc>
+        <w:tc>
+          <w:tcPr>
+            <w:tcW w:w="4505" w:type="dxa"/>
+          </w:tcPr>
+          <w:p>
+            <w:r>
+              <w:t>TO DO</w:t>
+            </w:r>
+          </w:p>
+        </w:tc>
+      </w:tr>
+      <w:tr>
+        <w:tc>
+          <w:tcPr>
+            <w:tcW w:w="4505" w:type="dxa"/>
+          </w:tcPr>
+          <w:p>
+            <w:r>
+              <w:t>Multiple connections</w:t>
+            </w:r>
+          </w:p>
+        </w:tc>
+        <w:tc>
+          <w:tcPr>
+            <w:tcW w:w="4505" w:type="dxa"/>
+          </w:tcPr>
+          <w:p>
+            <w:pPr>
+              <w:tabs>
+                <w:tab w:val="left" w:pos="1072"/>
+              </w:tabs>
+            </w:pPr>
+            <w:r>
+              <w:t>Done</w:t>
+            </w:r>
+          </w:p>
+        </w:tc>
+      </w:tr>
+      <w:tr>
+        <w:tc>
+          <w:tcPr>
+            <w:tcW w:w="4505" w:type="dxa"/>
+          </w:tcPr>
+          <w:p>
+            <w:r>
+              <w:t>Critical section problem</w:t>
+            </w:r>
+          </w:p>
+        </w:tc>
+        <w:tc>
+          <w:tcPr>
+            <w:tcW w:w="4505" w:type="dxa"/>
+          </w:tcPr>
+          <w:p>
+            <w:r>
+              <w:t>TO DO</w:t>
+            </w:r>
+          </w:p>
+        </w:tc>
+      </w:tr>
+      <w:tr>
+        <w:tc>
+          <w:tcPr>
+            <w:tcW w:w="4505" w:type="dxa"/>
+          </w:tcPr>
+          <w:p>
+            <w:r>
+              <w:t>Solve the access to rand() issue</w:t>
+            </w:r>
+          </w:p>
+        </w:tc>
+        <w:tc>
+          <w:tcPr>
+            <w:tcW w:w="4505" w:type="dxa"/>
+          </w:tcPr>
+          <w:p>
+            <w:r>
+              <w:t>TO DO</w:t>
+            </w:r>
+          </w:p>
+        </w:tc>
+      </w:tr>
+      <w:tr>
+        <w:tc>
+          <w:tcPr>
+            <w:tcW w:w="4505" w:type="dxa"/>
+          </w:tcPr>
+          <w:p>
+            <w:r>
+              <w:t>Thread pool</w:t>
+            </w:r>
+          </w:p>
+        </w:tc>
+        <w:tc>
+          <w:tcPr>
+            <w:tcW w:w="4505" w:type="dxa"/>
+          </w:tcPr>
+          <w:p>
+            <w:r>
+              <w:t>TO DO</w:t>
+            </w:r>
+            <w:bookmarkStart w:id="0" w:name="_GoBack"/>
+            <w:bookmarkEnd w:id="0"/>
+          </w:p>
+        </w:tc>
+      </w:tr>
+    </w:tbl>
     <w:p/>
     <w:p/>
     <w:p>
@@ -69,6 +593,7 @@
         <w:pStyle w:val="Heading1"/>
       </w:pPr>
       <w:r>
+        <w:lastRenderedPageBreak/>
         <w:t>Data Structures</w:t>
       </w:r>
     </w:p>
@@ -282,7 +807,6 @@
     <w:p/>
     <w:p>
       <w:r>
-        <w:lastRenderedPageBreak/>
         <w:t xml:space="preserve">The </w:t>
       </w:r>
       <w:r>
@@ -364,6 +888,7 @@
         <w:pStyle w:val="Heading1"/>
       </w:pPr>
       <w:r>
+        <w:lastRenderedPageBreak/>
         <w:t>Instructions on how to compile and run</w:t>
       </w:r>
     </w:p>
@@ -459,8 +984,6 @@
       <w:r>
         <w:t>Other than that, all other interaction with the program should be in accordance with the specifications.</w:t>
       </w:r>
-      <w:bookmarkStart w:id="0" w:name="_GoBack"/>
-      <w:bookmarkEnd w:id="0"/>
     </w:p>
     <w:sectPr>
       <w:pgSz w:w="11900" w:h="16840"/>
@@ -995,6 +1518,22 @@
       <w:szCs w:val="26"/>
     </w:rPr>
   </w:style>
+  <w:style w:type="table" w:styleId="TableGrid">
+    <w:name w:val="Table Grid"/>
+    <w:basedOn w:val="TableNormal"/>
+    <w:uiPriority w:val="39"/>
+    <w:rsid w:val="00D87EB2"/>
+    <w:tblPr>
+      <w:tblBorders>
+        <w:top w:val="single" w:sz="4" w:space="0" w:color="auto"/>
+        <w:left w:val="single" w:sz="4" w:space="0" w:color="auto"/>
+        <w:bottom w:val="single" w:sz="4" w:space="0" w:color="auto"/>
+        <w:right w:val="single" w:sz="4" w:space="0" w:color="auto"/>
+        <w:insideH w:val="single" w:sz="4" w:space="0" w:color="auto"/>
+        <w:insideV w:val="single" w:sz="4" w:space="0" w:color="auto"/>
+      </w:tblBorders>
+    </w:tblPr>
+  </w:style>
 </w:styles>
 </file>
 

</xml_diff>

<commit_message>
- update check on where to add score to list
</commit_message>
<xml_diff>
--- a/CAB403 Minesweeper.docx
+++ b/CAB403 Minesweeper.docx
@@ -386,9 +386,11 @@
             <w:tcW w:w="4505" w:type="dxa"/>
           </w:tcPr>
           <w:p>
+            <w:proofErr w:type="spellStart"/>
             <w:r>
               <w:t>Leaderboard</w:t>
             </w:r>
+            <w:proofErr w:type="spellEnd"/>
           </w:p>
         </w:tc>
         <w:tc>
@@ -408,8 +410,13 @@
             <w:tcW w:w="4505" w:type="dxa"/>
           </w:tcPr>
           <w:p>
-            <w:r>
-              <w:t>Leaderboard in descending order</w:t>
+            <w:proofErr w:type="spellStart"/>
+            <w:r>
+              <w:t>Leaderboard</w:t>
+            </w:r>
+            <w:proofErr w:type="spellEnd"/>
+            <w:r>
+              <w:t xml:space="preserve"> in descending order</w:t>
             </w:r>
           </w:p>
         </w:tc>
@@ -430,19 +437,26 @@
             <w:tcW w:w="4505" w:type="dxa"/>
           </w:tcPr>
           <w:p>
-            <w:r>
-              <w:t>Leaderboard in descending order, then by number of games won</w:t>
-            </w:r>
-          </w:p>
-        </w:tc>
-        <w:tc>
-          <w:tcPr>
-            <w:tcW w:w="4505" w:type="dxa"/>
-          </w:tcPr>
-          <w:p>
-            <w:r>
-              <w:t>TO DO</w:t>
-            </w:r>
+            <w:proofErr w:type="spellStart"/>
+            <w:r>
+              <w:t>Leaderboard</w:t>
+            </w:r>
+            <w:proofErr w:type="spellEnd"/>
+            <w:r>
+              <w:t xml:space="preserve"> in descending order, then by number of games won</w:t>
+            </w:r>
+          </w:p>
+        </w:tc>
+        <w:tc>
+          <w:tcPr>
+            <w:tcW w:w="4505" w:type="dxa"/>
+          </w:tcPr>
+          <w:p>
+            <w:r>
+              <w:t>Done</w:t>
+            </w:r>
+            <w:bookmarkStart w:id="0" w:name="_GoBack"/>
+            <w:bookmarkEnd w:id="0"/>
           </w:p>
         </w:tc>
       </w:tr>
@@ -502,7 +516,15 @@
           </w:tcPr>
           <w:p>
             <w:r>
-              <w:t>Solve the access to rand() issue</w:t>
+              <w:t xml:space="preserve">Solve the access to </w:t>
+            </w:r>
+            <w:proofErr w:type="gramStart"/>
+            <w:r>
+              <w:t>rand(</w:t>
+            </w:r>
+            <w:proofErr w:type="gramEnd"/>
+            <w:r>
+              <w:t>) issue</w:t>
             </w:r>
           </w:p>
         </w:tc>
@@ -536,8 +558,6 @@
             <w:r>
               <w:t>TO DO</w:t>
             </w:r>
-            <w:bookmarkStart w:id="0" w:name="_GoBack"/>
-            <w:bookmarkEnd w:id="0"/>
           </w:p>
         </w:tc>
       </w:tr>
@@ -609,12 +629,14 @@
       <w:r>
         <w:t xml:space="preserve">The state of the game was stored in a </w:t>
       </w:r>
+      <w:proofErr w:type="spellStart"/>
       <w:r>
         <w:rPr>
           <w:i/>
         </w:rPr>
         <w:t>GameState</w:t>
       </w:r>
+      <w:proofErr w:type="spellEnd"/>
       <w:r>
         <w:t xml:space="preserve"> struct. This contained information about the playfield itself (implemented as a multi-dimensional array of </w:t>
       </w:r>
@@ -651,12 +673,14 @@
       <w:r>
         <w:t xml:space="preserve"> (whether it had been revealed by the user), and </w:t>
       </w:r>
+      <w:proofErr w:type="spellStart"/>
       <w:r>
         <w:rPr>
           <w:i/>
         </w:rPr>
         <w:t>isMine</w:t>
       </w:r>
+      <w:proofErr w:type="spellEnd"/>
       <w:r>
         <w:t xml:space="preserve"> (clearly, whether this particular tile was where a mine was located).</w:t>
       </w:r>
@@ -732,12 +756,14 @@
       <w:r>
         <w:t xml:space="preserve">The client and server (thread servicing the client) both had instances of their own ‘version’ of </w:t>
       </w:r>
+      <w:proofErr w:type="spellStart"/>
       <w:r>
         <w:rPr>
           <w:i/>
         </w:rPr>
         <w:t>GameState</w:t>
       </w:r>
+      <w:proofErr w:type="spellEnd"/>
       <w:r>
         <w:t>, where the server had the official one, and the client was only able to query the server and update accordingly.</w:t>
       </w:r>
@@ -894,7 +920,15 @@
     </w:p>
     <w:p>
       <w:r>
-        <w:t>As a part of the submission, there is a Makefile which should just run, as is. If, however, it does not compile, the simple command given below should compile either the server or client:</w:t>
+        <w:t xml:space="preserve">As a part of the submission, there is a </w:t>
+      </w:r>
+      <w:proofErr w:type="spellStart"/>
+      <w:r>
+        <w:t>Makefile</w:t>
+      </w:r>
+      <w:proofErr w:type="spellEnd"/>
+      <w:r>
+        <w:t xml:space="preserve"> which should just run, as is. If, however, it does not compile, the simple command given below should compile either the server or client:</w:t>
       </w:r>
     </w:p>
     <w:p/>
@@ -905,11 +939,19 @@
           <w:i/>
         </w:rPr>
       </w:pPr>
-      <w:r>
-        <w:rPr>
-          <w:i/>
-        </w:rPr>
-        <w:t>gcc -o {client/server} {client/server}.c</w:t>
+      <w:proofErr w:type="spellStart"/>
+      <w:r>
+        <w:rPr>
+          <w:i/>
+        </w:rPr>
+        <w:t>gcc</w:t>
+      </w:r>
+      <w:proofErr w:type="spellEnd"/>
+      <w:r>
+        <w:rPr>
+          <w:i/>
+        </w:rPr>
+        <w:t xml:space="preserve"> -o {client/server} {client/server}.c</w:t>
       </w:r>
     </w:p>
     <w:p/>
@@ -937,11 +979,47 @@
           <w:i/>
         </w:rPr>
       </w:pPr>
-      <w:r>
-        <w:rPr>
-          <w:i/>
-        </w:rPr>
-        <w:t>./client {server_address} {port_number}</w:t>
+      <w:proofErr w:type="gramStart"/>
+      <w:r>
+        <w:rPr>
+          <w:i/>
+        </w:rPr>
+        <w:t>./</w:t>
+      </w:r>
+      <w:proofErr w:type="gramEnd"/>
+      <w:r>
+        <w:rPr>
+          <w:i/>
+        </w:rPr>
+        <w:t>client {</w:t>
+      </w:r>
+      <w:proofErr w:type="spellStart"/>
+      <w:r>
+        <w:rPr>
+          <w:i/>
+        </w:rPr>
+        <w:t>server_address</w:t>
+      </w:r>
+      <w:proofErr w:type="spellEnd"/>
+      <w:r>
+        <w:rPr>
+          <w:i/>
+        </w:rPr>
+        <w:t>} {</w:t>
+      </w:r>
+      <w:proofErr w:type="spellStart"/>
+      <w:r>
+        <w:rPr>
+          <w:i/>
+        </w:rPr>
+        <w:t>port_number</w:t>
+      </w:r>
+      <w:proofErr w:type="spellEnd"/>
+      <w:r>
+        <w:rPr>
+          <w:i/>
+        </w:rPr>
+        <w:t>}</w:t>
       </w:r>
     </w:p>
     <w:p/>
@@ -966,11 +1044,33 @@
           <w:i/>
         </w:rPr>
       </w:pPr>
-      <w:r>
-        <w:rPr>
-          <w:i/>
-        </w:rPr>
-        <w:t>./server {port_number}</w:t>
+      <w:proofErr w:type="gramStart"/>
+      <w:r>
+        <w:rPr>
+          <w:i/>
+        </w:rPr>
+        <w:t>./</w:t>
+      </w:r>
+      <w:proofErr w:type="gramEnd"/>
+      <w:r>
+        <w:rPr>
+          <w:i/>
+        </w:rPr>
+        <w:t>server {</w:t>
+      </w:r>
+      <w:proofErr w:type="spellStart"/>
+      <w:r>
+        <w:rPr>
+          <w:i/>
+        </w:rPr>
+        <w:t>port_number</w:t>
+      </w:r>
+      <w:proofErr w:type="spellEnd"/>
+      <w:r>
+        <w:rPr>
+          <w:i/>
+        </w:rPr>
+        <w:t>}</w:t>
       </w:r>
     </w:p>
     <w:p/>

</xml_diff>

<commit_message>
- update documenting report for threads
</commit_message>
<xml_diff>
--- a/CAB403 Minesweeper.docx
+++ b/CAB403 Minesweeper.docx
@@ -353,7 +353,7 @@
           </w:tcPr>
           <w:p>
             <w:r>
-              <w:t>TO DO</w:t>
+              <w:t>Done</w:t>
             </w:r>
           </w:p>
         </w:tc>
@@ -514,15 +514,7 @@
           </w:tcPr>
           <w:p>
             <w:r>
-              <w:t xml:space="preserve">Solve the access to </w:t>
-            </w:r>
-            <w:proofErr w:type="gramStart"/>
-            <w:r>
-              <w:t>rand(</w:t>
-            </w:r>
-            <w:proofErr w:type="gramEnd"/>
-            <w:r>
-              <w:t>) issue</w:t>
+              <w:t>Solve the access to rand() issue</w:t>
             </w:r>
           </w:p>
         </w:tc>
@@ -899,7 +891,40 @@
         <w:t>Critical Section Problem</w:t>
       </w:r>
     </w:p>
-    <w:p/>
+    <w:p>
+      <w:r>
+        <w:t xml:space="preserve">The concurrent connections feature was implemented to an extent. Each new connection that was established was given a new socket number to communicate over, and this was sent to a thread to handle that connection separately, whilst the main process returned to listening for new connections. This allows any number of users to connect simultaneously. The specifications required a maximum of 10 concurrent connections, and this feature was not implemented due to a lack of time, and an incomplete solution on how to free up threads as they were finished. As well, the critical section problem was not ‘solved’, and all </w:t>
+      </w:r>
+      <w:r>
+        <w:lastRenderedPageBreak/>
+        <w:t xml:space="preserve">access to the </w:t>
+      </w:r>
+      <w:proofErr w:type="spellStart"/>
+      <w:r>
+        <w:t>leaderboard</w:t>
+      </w:r>
+      <w:proofErr w:type="spellEnd"/>
+      <w:r>
+        <w:t xml:space="preserve"> is not thread-safe. As such, there will be problems that occur when attempting to read at the same time a</w:t>
+      </w:r>
+      <w:bookmarkStart w:id="0" w:name="_GoBack"/>
+      <w:bookmarkEnd w:id="0"/>
+      <w:r>
+        <w:t>s another connection is attempting to write.</w:t>
+      </w:r>
+      <w:r>
+        <w:t xml:space="preserve"> The access to </w:t>
+      </w:r>
+      <w:r>
+        <w:rPr>
+          <w:i/>
+        </w:rPr>
+        <w:t>rand</w:t>
+      </w:r>
+      <w:r>
+        <w:t>() has also not been handled with a mutex and so is not thread-safe.</w:t>
+      </w:r>
+    </w:p>
     <w:p>
       <w:pPr>
         <w:pStyle w:val="Heading1"/>
@@ -914,7 +939,6 @@
         <w:pStyle w:val="Heading1"/>
       </w:pPr>
       <w:r>
-        <w:lastRenderedPageBreak/>
         <w:t>Instructions on how to compile and run</w:t>
       </w:r>
     </w:p>
@@ -1053,10 +1077,7 @@
       </w:r>
       <w:proofErr w:type="spellEnd"/>
     </w:p>
-    <w:p>
-      <w:bookmarkStart w:id="0" w:name="_GoBack"/>
-      <w:bookmarkEnd w:id="0"/>
-    </w:p>
+    <w:p/>
     <w:p>
       <w:pPr>
         <w:pStyle w:val="Heading2"/>
@@ -1072,19 +1093,11 @@
           <w:i/>
         </w:rPr>
       </w:pPr>
-      <w:proofErr w:type="gramStart"/>
-      <w:r>
-        <w:rPr>
-          <w:i/>
-        </w:rPr>
-        <w:t>./</w:t>
-      </w:r>
-      <w:proofErr w:type="gramEnd"/>
-      <w:r>
-        <w:rPr>
-          <w:i/>
-        </w:rPr>
-        <w:t>client {</w:t>
+      <w:r>
+        <w:rPr>
+          <w:i/>
+        </w:rPr>
+        <w:t>./client {</w:t>
       </w:r>
       <w:proofErr w:type="spellStart"/>
       <w:r>
@@ -1137,19 +1150,11 @@
           <w:i/>
         </w:rPr>
       </w:pPr>
-      <w:proofErr w:type="gramStart"/>
-      <w:r>
-        <w:rPr>
-          <w:i/>
-        </w:rPr>
-        <w:t>./</w:t>
-      </w:r>
-      <w:proofErr w:type="gramEnd"/>
-      <w:r>
-        <w:rPr>
-          <w:i/>
-        </w:rPr>
-        <w:t>server {</w:t>
+      <w:r>
+        <w:rPr>
+          <w:i/>
+        </w:rPr>
+        <w:t>./server {</w:t>
       </w:r>
       <w:proofErr w:type="spellStart"/>
       <w:r>

</xml_diff>

<commit_message>
Added done to rand()
</commit_message>
<xml_diff>
--- a/CAB403 Minesweeper.docx
+++ b/CAB403 Minesweeper.docx
@@ -484,6 +484,8 @@
             </w:r>
           </w:p>
         </w:tc>
+        <w:bookmarkStart w:id="0" w:name="_GoBack"/>
+        <w:bookmarkEnd w:id="0"/>
       </w:tr>
       <w:tr>
         <w:tc>
@@ -514,17 +516,25 @@
           </w:tcPr>
           <w:p>
             <w:r>
-              <w:t>Solve the access to rand() issue</w:t>
-            </w:r>
-          </w:p>
-        </w:tc>
-        <w:tc>
-          <w:tcPr>
-            <w:tcW w:w="4505" w:type="dxa"/>
-          </w:tcPr>
-          <w:p>
-            <w:r>
-              <w:t>TO DO</w:t>
+              <w:t xml:space="preserve">Solve the access to </w:t>
+            </w:r>
+            <w:proofErr w:type="gramStart"/>
+            <w:r>
+              <w:t>rand(</w:t>
+            </w:r>
+            <w:proofErr w:type="gramEnd"/>
+            <w:r>
+              <w:t>) issue</w:t>
+            </w:r>
+          </w:p>
+        </w:tc>
+        <w:tc>
+          <w:tcPr>
+            <w:tcW w:w="4505" w:type="dxa"/>
+          </w:tcPr>
+          <w:p>
+            <w:r>
+              <w:t>Done</w:t>
             </w:r>
           </w:p>
         </w:tc>
@@ -674,7 +684,15 @@
       </w:r>
       <w:proofErr w:type="spellEnd"/>
       <w:r>
-        <w:t xml:space="preserve"> (clearly, whether this particular tile was where a mine was located).</w:t>
+        <w:t xml:space="preserve"> (clearly, whether this </w:t>
+      </w:r>
+      <w:proofErr w:type="gramStart"/>
+      <w:r>
+        <w:t>particular tile</w:t>
+      </w:r>
+      <w:proofErr w:type="gramEnd"/>
+      <w:r>
+        <w:t xml:space="preserve"> was where a mine was located).</w:t>
       </w:r>
     </w:p>
     <w:p/>
@@ -731,7 +749,11 @@
         <w:t>,</w:t>
       </w:r>
       <w:r>
-        <w:t xml:space="preserve"> when the client queried a particular </w:t>
+        <w:t xml:space="preserve"> when the client queried a </w:t>
+      </w:r>
+      <w:proofErr w:type="gramStart"/>
+      <w:r>
+        <w:t xml:space="preserve">particular </w:t>
       </w:r>
       <w:r>
         <w:rPr>
@@ -739,6 +761,7 @@
         </w:rPr>
         <w:t>tile</w:t>
       </w:r>
+      <w:proofErr w:type="gramEnd"/>
       <w:r>
         <w:t>, it would not need to be constantly recalculating, and instead can focus on recursively traversing the playing field to respond with what was required.</w:t>
       </w:r>
@@ -834,7 +857,15 @@
         <w:t>Player</w:t>
       </w:r>
       <w:r>
-        <w:t xml:space="preserve"> struct maintained a name, a password, a number of games played, and a number of games won. This array of </w:t>
+        <w:t xml:space="preserve"> struct maintained a name, a password, </w:t>
+      </w:r>
+      <w:proofErr w:type="gramStart"/>
+      <w:r>
+        <w:t>a number of</w:t>
+      </w:r>
+      <w:proofErr w:type="gramEnd"/>
+      <w:r>
+        <w:t xml:space="preserve"> games played, and a number of games won. This array of </w:t>
       </w:r>
       <w:r>
         <w:rPr>
@@ -905,16 +936,12 @@
       </w:r>
       <w:proofErr w:type="spellEnd"/>
       <w:r>
-        <w:t xml:space="preserve"> is not thread-safe. As such, there will be problems that occur when attempting to read at the same time a</w:t>
-      </w:r>
-      <w:bookmarkStart w:id="0" w:name="_GoBack"/>
-      <w:bookmarkEnd w:id="0"/>
-      <w:r>
-        <w:t>s another connection is attempting to write.</w:t>
+        <w:t xml:space="preserve"> is not thread-safe. As such, there will be problems that occur when attempting to read at the same time as another connection is attempting to write.</w:t>
       </w:r>
       <w:r>
         <w:t xml:space="preserve"> The access to </w:t>
       </w:r>
+      <w:proofErr w:type="gramStart"/>
       <w:r>
         <w:rPr>
           <w:i/>
@@ -922,7 +949,11 @@
         <w:t>rand</w:t>
       </w:r>
       <w:r>
-        <w:t>() has also not been handled with a mutex and so is not thread-safe.</w:t>
+        <w:t>(</w:t>
+      </w:r>
+      <w:proofErr w:type="gramEnd"/>
+      <w:r>
+        <w:t>) has also not been handled with a mutex and so is not thread-safe.</w:t>
       </w:r>
     </w:p>
     <w:p>
@@ -1093,11 +1124,19 @@
           <w:i/>
         </w:rPr>
       </w:pPr>
-      <w:r>
-        <w:rPr>
-          <w:i/>
-        </w:rPr>
-        <w:t>./client {</w:t>
+      <w:proofErr w:type="gramStart"/>
+      <w:r>
+        <w:rPr>
+          <w:i/>
+        </w:rPr>
+        <w:t>./</w:t>
+      </w:r>
+      <w:proofErr w:type="gramEnd"/>
+      <w:r>
+        <w:rPr>
+          <w:i/>
+        </w:rPr>
+        <w:t>client {</w:t>
       </w:r>
       <w:proofErr w:type="spellStart"/>
       <w:r>
@@ -1150,11 +1189,19 @@
           <w:i/>
         </w:rPr>
       </w:pPr>
-      <w:r>
-        <w:rPr>
-          <w:i/>
-        </w:rPr>
-        <w:t>./server {</w:t>
+      <w:proofErr w:type="gramStart"/>
+      <w:r>
+        <w:rPr>
+          <w:i/>
+        </w:rPr>
+        <w:t>./</w:t>
+      </w:r>
+      <w:proofErr w:type="gramEnd"/>
+      <w:r>
+        <w:rPr>
+          <w:i/>
+        </w:rPr>
+        <w:t>server {</w:t>
       </w:r>
       <w:proofErr w:type="spellStart"/>
       <w:r>

</xml_diff>